<commit_message>
adds more literature and ideas
</commit_message>
<xml_diff>
--- a/Literature/Links to articles.docx
+++ b/Literature/Links to articles.docx
@@ -14,6 +14,58 @@
           <w:b/>
           <w:bCs/>
         </w:rPr>
+        <w:t>Articles</w:t>
+      </w:r>
+      <w:r>
+        <w:rPr>
+          <w:b/>
+          <w:bCs/>
+        </w:rPr>
+        <w:t>/data</w:t>
+      </w:r>
+      <w:r>
+        <w:rPr>
+          <w:b/>
+          <w:bCs/>
+        </w:rPr>
+        <w:t xml:space="preserve"> on climate change impact on solar radiation</w:t>
+      </w:r>
+    </w:p>
+    <w:p>
+      <w:hyperlink r:id="rId4" w:history="1">
+        <w:r>
+          <w:rPr>
+            <w:rStyle w:val="Hyperlink"/>
+          </w:rPr>
+          <w:t>https://www.princeton.edu/news/2020/10/07/climate-change-could-mean-fewer-sunny-days-hot-regions-banking-solar-power</w:t>
+        </w:r>
+      </w:hyperlink>
+    </w:p>
+    <w:p>
+      <w:r>
+        <w:t>https://lasp.colorado.edu/home/sorce/data/tsi-data/</w:t>
+      </w:r>
+    </w:p>
+    <w:p>
+      <w:pPr>
+        <w:rPr>
+          <w:b/>
+          <w:bCs/>
+        </w:rPr>
+      </w:pPr>
+    </w:p>
+    <w:p>
+      <w:pPr>
+        <w:rPr>
+          <w:b/>
+          <w:bCs/>
+        </w:rPr>
+      </w:pPr>
+      <w:r>
+        <w:rPr>
+          <w:b/>
+          <w:bCs/>
+        </w:rPr>
         <w:t>Articles/data on forecasting installation price</w:t>
       </w:r>
     </w:p>
@@ -44,7 +96,7 @@
       </w:r>
     </w:p>
     <w:p>
-      <w:hyperlink r:id="rId4" w:history="1">
+      <w:hyperlink r:id="rId5" w:history="1">
         <w:r>
           <w:rPr>
             <w:rStyle w:val="Hyperlink"/>
@@ -55,9 +107,28 @@
     </w:p>
     <w:p/>
     <w:p>
+      <w:pPr>
+        <w:rPr>
+          <w:b/>
+          <w:bCs/>
+        </w:rPr>
+      </w:pPr>
+      <w:r>
+        <w:rPr>
+          <w:b/>
+          <w:bCs/>
+        </w:rPr>
+        <w:t>COVID-19 changing commutes, impacting pollution levels and solar productivity</w:t>
+      </w:r>
       <w:bookmarkStart w:id="0" w:name="_GoBack"/>
       <w:bookmarkEnd w:id="0"/>
     </w:p>
+    <w:p>
+      <w:r>
+        <w:t>https://www.pv-magazine.com/2020/07/23/cleaning-the-air-is-like-moving-a-solar-panel-from-toronto-to-houston/</w:t>
+      </w:r>
+    </w:p>
+    <w:p/>
     <w:sectPr>
       <w:pgSz w:w="12240" w:h="15840"/>
       <w:pgMar w:top="1440" w:right="1440" w:bottom="1440" w:left="1440" w:header="720" w:footer="720" w:gutter="0"/>

</xml_diff>